<commit_message>
Deploying to gh-pages from @ csci-1301/csci-1301.github.io@dbf2647aaa577c98cfe29f0b3e73a6bf2bdf80ba 🚀
</commit_message>
<xml_diff>
--- a/labs/Rectangle/index.docx
+++ b/labs/Rectangle/index.docx
@@ -58,7 +58,7 @@
         <w:pStyle w:val="Date"/>
       </w:pPr>
       <w:r>
-        <w:t xml:space="preserve">May  31, 2021 (05:04:54 PM)</w:t>
+        <w:t xml:space="preserve">May  31, 2021 (06:10:01 PM)</w:t>
       </w:r>
     </w:p>
     <w:sdt>
@@ -87,7 +87,7 @@
         </w:p>
       </w:sdtContent>
     </w:sdt>
-    <w:bookmarkStart w:id="29" w:name="using-a-pre-defined-class"/>
+    <w:bookmarkStart w:id="31" w:name="using-a-pre-defined-class"/>
     <w:p>
       <w:pPr>
         <w:pStyle w:val="Heading1"/>
@@ -113,7 +113,7 @@
         <w:t xml:space="preserve"> </w:t>
       </w:r>
       <w:r>
-        <w:t xml:space="preserve">The last part is challenging; therefore, we will give a possible solution to it in the next class, but make sure you try to solve it by yourself beforehand.</w:t>
+        <w:t xml:space="preserve">The last part is challenging; therefore, we provide a possible solution at the end of the page, but make sure you try to solve it by yourself beforehand.</w:t>
       </w:r>
     </w:p>
     <w:bookmarkStart w:id="22" w:name="manipulating-two-.cs-files-at-a-time"/>
@@ -169,7 +169,7 @@
         </w:r>
       </w:hyperlink>
       <w:r>
-        <w:t xml:space="preserve">, extract it, and open it with VS.</w:t>
+        <w:t xml:space="preserve">, extract it, and open it with your IDE.</w:t>
       </w:r>
       <w:r>
         <w:t xml:space="preserve"> </w:t>
@@ -816,7 +816,7 @@
       </w:r>
     </w:p>
     <w:bookmarkEnd w:id="24"/>
-    <w:bookmarkStart w:id="26" w:name="editing-rectangle.cs"/>
+    <w:bookmarkStart w:id="28" w:name="editing-rectangle.cs"/>
     <w:p>
       <w:pPr>
         <w:pStyle w:val="Heading2"/>
@@ -932,7 +932,7 @@
         <w:t xml:space="preserve"> </w:t>
       </w:r>
       <w:r>
-        <w:t xml:space="preserve">method (that is, replace the two occurrences). You can use the</w:t>
+        <w:t xml:space="preserve">method (that is, replace both occurrences). You can use the</w:t>
       </w:r>
       <w:r>
         <w:t xml:space="preserve"> </w:t>
@@ -949,7 +949,77 @@
         <w:t xml:space="preserve"> </w:t>
       </w:r>
       <w:r>
-        <w:t xml:space="preserve">feature of C# to do so. Compile and run your program. What do you observe?</w:t>
+        <w:t xml:space="preserve">feature of C# to do so. If you are having difficulty finding this feature, look for</w:t>
+      </w:r>
+      <w:r>
+        <w:t xml:space="preserve"> </w:t>
+      </w:r>
+      <w:r>
+        <w:rPr>
+          <w:rStyle w:val="NormalTok"/>
+        </w:rPr>
+        <w:t xml:space="preserve">rename</w:t>
+      </w:r>
+      <w:r>
+        <w:t xml:space="preserve">, or check these links for</w:t>
+      </w:r>
+      <w:r>
+        <w:t xml:space="preserve"> </w:t>
+      </w:r>
+      <w:hyperlink r:id="rId26">
+        <w:r>
+          <w:rPr>
+            <w:rStyle w:val="Hyperlink"/>
+          </w:rPr>
+          <w:t xml:space="preserve">Mono</w:t>
+        </w:r>
+      </w:hyperlink>
+      <w:r>
+        <w:t xml:space="preserve"> </w:t>
+      </w:r>
+      <w:r>
+        <w:t xml:space="preserve">and</w:t>
+      </w:r>
+      <w:r>
+        <w:t xml:space="preserve"> </w:t>
+      </w:r>
+      <w:hyperlink r:id="rId27">
+        <w:r>
+          <w:rPr>
+            <w:rStyle w:val="Hyperlink"/>
+          </w:rPr>
+          <w:t xml:space="preserve">Rider</w:t>
+        </w:r>
+      </w:hyperlink>
+      <w:r>
+        <w:t xml:space="preserve">. Compile and run your program. What do you observe? What happens if you change one instance to</w:t>
+      </w:r>
+      <w:r>
+        <w:t xml:space="preserve"> </w:t>
+      </w:r>
+      <w:r>
+        <w:rPr>
+          <w:rStyle w:val="NormalTok"/>
+        </w:rPr>
+        <w:t xml:space="preserve">lengthP</w:t>
+      </w:r>
+      <w:r>
+        <w:t xml:space="preserve"> </w:t>
+      </w:r>
+      <w:r>
+        <w:t xml:space="preserve">while leaving the other as</w:t>
+      </w:r>
+      <w:r>
+        <w:t xml:space="preserve"> </w:t>
+      </w:r>
+      <w:r>
+        <w:rPr>
+          <w:rStyle w:val="NormalTok"/>
+        </w:rPr>
+        <w:t xml:space="preserve">lengthParameter</w:t>
+      </w:r>
+      <w:r>
+        <w:t xml:space="preserve">? Try it out by manually editing one of these instances and compiling the program. Be sure to change it back after.</w:t>
       </w:r>
     </w:p>
     <w:p>
@@ -1162,8 +1232,62 @@
         <w:t xml:space="preserve">. Compile and run your program. What do you observe? Undo your modification.</w:t>
       </w:r>
     </w:p>
-    <w:bookmarkEnd w:id="26"/>
-    <w:bookmarkStart w:id="28" w:name="enriching-rectangle.cs"/>
+    <w:p>
+      <w:pPr>
+        <w:numPr>
+          <w:ilvl w:val="0"/>
+          <w:numId w:val="1004"/>
+        </w:numPr>
+        <w:pStyle w:val="Compact"/>
+      </w:pPr>
+      <w:r>
+        <w:t xml:space="preserve">What has this section taught you about variable and method names within</w:t>
+      </w:r>
+      <w:r>
+        <w:t xml:space="preserve"> </w:t>
+      </w:r>
+      <w:r>
+        <w:rPr>
+          <w:rStyle w:val="OperatorTok"/>
+        </w:rPr>
+        <w:t xml:space="preserve">.</w:t>
+      </w:r>
+      <w:r>
+        <w:rPr>
+          <w:rStyle w:val="FunctionTok"/>
+        </w:rPr>
+        <w:t xml:space="preserve">cs</w:t>
+      </w:r>
+      <w:r>
+        <w:t xml:space="preserve"> </w:t>
+      </w:r>
+      <w:r>
+        <w:t xml:space="preserve">files and across</w:t>
+      </w:r>
+      <w:r>
+        <w:t xml:space="preserve"> </w:t>
+      </w:r>
+      <w:r>
+        <w:rPr>
+          <w:rStyle w:val="OperatorTok"/>
+        </w:rPr>
+        <w:t xml:space="preserve">.</w:t>
+      </w:r>
+      <w:r>
+        <w:rPr>
+          <w:rStyle w:val="FunctionTok"/>
+        </w:rPr>
+        <w:t xml:space="preserve">cs</w:t>
+      </w:r>
+      <w:r>
+        <w:t xml:space="preserve"> </w:t>
+      </w:r>
+      <w:r>
+        <w:t xml:space="preserve">files within the same project? What about naming is important to the compiler, and what is only important to the programmmer?</w:t>
+      </w:r>
+    </w:p>
+    <w:bookmarkEnd w:id="28"/>
+    <w:bookmarkStart w:id="30" w:name="enriching-rectangle.cs"/>
     <w:p>
       <w:pPr>
         <w:pStyle w:val="Heading2"/>
@@ -1309,7 +1433,7 @@
       <w:r>
         <w:t xml:space="preserve"> </w:t>
       </w:r>
-      <w:hyperlink r:id="rId27">
+      <w:hyperlink r:id="rId29">
         <w:r>
           <w:rPr>
             <w:rStyle w:val="Hyperlink"/>
@@ -1324,8 +1448,8 @@
         <w:t xml:space="preserve">to this problem.</w:t>
       </w:r>
     </w:p>
-    <w:bookmarkEnd w:id="28"/>
-    <w:bookmarkEnd w:id="29"/>
+    <w:bookmarkEnd w:id="30"/>
+    <w:bookmarkEnd w:id="31"/>
     <w:sectPr/>
   </w:body>
 </w:document>

</xml_diff>

<commit_message>
Deploying to gh-pages from @ csci-1301/csci-1301.github.io@98d780d993323cda9c0c7a9f1e9935167a5a33b7 🚀
</commit_message>
<xml_diff>
--- a/labs/Rectangle/index.docx
+++ b/labs/Rectangle/index.docx
@@ -58,7 +58,7 @@
         <w:pStyle w:val="Date"/>
       </w:pPr>
       <w:r>
-        <w:t xml:space="preserve">May  31, 2021 (10:16:19 PM)</w:t>
+        <w:t xml:space="preserve">June   1, 2021 (01:00:30 AM)</w:t>
       </w:r>
     </w:p>
     <w:sdt>
@@ -101,19 +101,7 @@
         <w:pStyle w:val="FirstParagraph"/>
       </w:pPr>
       <w:r>
-        <w:t xml:space="preserve">This lab will guide you in your first manipulation of a programmer-defined class.</w:t>
-      </w:r>
-      <w:r>
-        <w:t xml:space="preserve"> </w:t>
-      </w:r>
-      <w:r>
-        <w:t xml:space="preserve">We will use the example shown in lecture.</w:t>
-      </w:r>
-      <w:r>
-        <w:t xml:space="preserve"> </w:t>
-      </w:r>
-      <w:r>
-        <w:t xml:space="preserve">The last part is challenging; therefore, we provide a possible solution at the end of the page, but make sure you try to solve it by yourself beforehand.</w:t>
+        <w:t xml:space="preserve">This lab will guide you in your first manipulation of a programmer-defined class. The last part is challenging; therefore, we provide a possible solution at the end of the page, but make sure you try to solve it by yourself beforehand.</w:t>
       </w:r>
     </w:p>
     <w:bookmarkStart w:id="22" w:name="manipulating-two-.cs-files-at-a-time"/>

</xml_diff>

<commit_message>
Deploying to gh-pages from @ csci-1301/csci-1301.github.io@b071ad5fd0a3f8745ed2dfdab4388a81954d4509 🚀
</commit_message>
<xml_diff>
--- a/labs/Rectangle/index.docx
+++ b/labs/Rectangle/index.docx
@@ -58,7 +58,7 @@
         <w:pStyle w:val="Date"/>
       </w:pPr>
       <w:r>
-        <w:t xml:space="preserve">June   1, 2021 (01:00:30 AM)</w:t>
+        <w:t xml:space="preserve">June   1, 2021 (01:03:00 AM)</w:t>
       </w:r>
     </w:p>
     <w:sdt>
@@ -1271,7 +1271,7 @@
         <w:t xml:space="preserve"> </w:t>
       </w:r>
       <w:r>
-        <w:t xml:space="preserve">files within the same project? What about naming is important to the compiler, and what is only important to the programmmer?</w:t>
+        <w:t xml:space="preserve">files within the same project? What about naming is important to the compiler, and what is only important to the programmer?</w:t>
       </w:r>
     </w:p>
     <w:bookmarkEnd w:id="28"/>

</xml_diff>

<commit_message>
Deploying to gh-pages from @ csci-1301/csci-1301.github.io@48350f9fb8f23d1edddb27bd29b77c370c247e9f 🚀
</commit_message>
<xml_diff>
--- a/labs/Rectangle/index.docx
+++ b/labs/Rectangle/index.docx
@@ -58,7 +58,7 @@
         <w:pStyle w:val="Date"/>
       </w:pPr>
       <w:r>
-        <w:t xml:space="preserve">June   1, 2021 (01:53:26 AM)</w:t>
+        <w:t xml:space="preserve">June   1, 2021 (05:46:13 PM)</w:t>
       </w:r>
     </w:p>
     <w:sdt>
@@ -439,7 +439,41 @@
         <w:t xml:space="preserve"> </w:t>
       </w:r>
       <w:r>
-        <w:t xml:space="preserve">your operation.</w:t>
+        <w:t xml:space="preserve">your operation. (</w:t>
+      </w:r>
+      <w:r>
+        <w:rPr>
+          <w:iCs/>
+          <w:i/>
+        </w:rPr>
+        <w:t xml:space="preserve">This shortcut is for Windows</w:t>
+      </w:r>
+      <w:r>
+        <w:t xml:space="preserve">; for MacOS, to undo your operation, use</w:t>
+      </w:r>
+      <w:r>
+        <w:t xml:space="preserve"> </w:t>
+      </w:r>
+      <w:r>
+        <w:t xml:space="preserve">CMD</w:t>
+      </w:r>
+      <w:r>
+        <w:t xml:space="preserve"> </w:t>
+      </w:r>
+      <w:r>
+        <w:t xml:space="preserve">+</w:t>
+      </w:r>
+      <w:r>
+        <w:t xml:space="preserve"> </w:t>
+      </w:r>
+      <w:r>
+        <w:t xml:space="preserve">z</w:t>
+      </w:r>
+      <w:r>
+        <w:t xml:space="preserve"> </w:t>
+      </w:r>
+      <w:r>
+        <w:t xml:space="preserve">instead).</w:t>
       </w:r>
     </w:p>
     <w:p>

</xml_diff>